<commit_message>
design doc server b update 3
</commit_message>
<xml_diff>
--- a/Server + DB group/ProjectMeeting 2/Design_Document.docx
+++ b/Server + DB group/ProjectMeeting 2/Design_Document.docx
@@ -1166,6 +1166,9 @@
         <w:keepNext/>
       </w:pPr>
       <w:r>
+        <w:rPr>
+          <w:noProof/>
+        </w:rPr>
         <w:drawing>
           <wp:inline distT="0" distB="0" distL="0" distR="0" wp14:anchorId="57D5A507" wp14:editId="25A119B7">
             <wp:extent cx="5972810" cy="3989070"/>
@@ -1182,7 +1185,7 @@
                     <pic:cNvPicPr/>
                   </pic:nvPicPr>
                   <pic:blipFill>
-                    <a:blip r:embed="rId7"/>
+                    <a:blip r:embed="rId6"/>
                     <a:stretch>
                       <a:fillRect/>
                     </a:stretch>
@@ -1520,7 +1523,7 @@
                     </pic:cNvPicPr>
                   </pic:nvPicPr>
                   <pic:blipFill>
-                    <a:blip r:embed="rId8">
+                    <a:blip r:embed="rId7">
                       <a:extLst>
                         <a:ext uri="{28A0092B-C50C-407E-A947-70E740481C1C}">
                           <a14:useLocalDpi xmlns:a14="http://schemas.microsoft.com/office/drawing/2010/main" val="0"/>
@@ -1864,7 +1867,7 @@
                     </pic:cNvPicPr>
                   </pic:nvPicPr>
                   <pic:blipFill>
-                    <a:blip r:embed="rId9" cstate="print">
+                    <a:blip r:embed="rId8" cstate="print">
                       <a:extLst>
                         <a:ext uri="{28A0092B-C50C-407E-A947-70E740481C1C}">
                           <a14:useLocalDpi xmlns:a14="http://schemas.microsoft.com/office/drawing/2010/main" val="0"/>
@@ -2237,6 +2240,7 @@
       </w:pPr>
       <w:r>
         <w:rPr>
+          <w:noProof/>
           <w:lang w:val="en-SE"/>
         </w:rPr>
         <w:drawing>
@@ -2255,7 +2259,7 @@
                     <pic:cNvPicPr/>
                   </pic:nvPicPr>
                   <pic:blipFill>
-                    <a:blip r:embed="rId10"/>
+                    <a:blip r:embed="rId9"/>
                     <a:stretch>
                       <a:fillRect/>
                     </a:stretch>
@@ -2398,6 +2402,7 @@
       </w:pPr>
       <w:r>
         <w:rPr>
+          <w:noProof/>
           <w:lang w:val="en-SE"/>
         </w:rPr>
         <w:drawing>
@@ -2416,7 +2421,7 @@
                     <pic:cNvPicPr/>
                   </pic:nvPicPr>
                   <pic:blipFill>
-                    <a:blip r:embed="rId11"/>
+                    <a:blip r:embed="rId10"/>
                     <a:stretch>
                       <a:fillRect/>
                     </a:stretch>
@@ -2559,7 +2564,7 @@
                     </pic:cNvPicPr>
                   </pic:nvPicPr>
                   <pic:blipFill>
-                    <a:blip r:embed="rId12">
+                    <a:blip r:embed="rId11">
                       <a:extLst>
                         <a:ext uri="{28A0092B-C50C-407E-A947-70E740481C1C}">
                           <a14:useLocalDpi xmlns:a14="http://schemas.microsoft.com/office/drawing/2010/main" val="0"/>
@@ -2760,8 +2765,287 @@
         <w:t xml:space="preserve"> attributes that are not common between different type of devices are set as nullable and the device type Enum is present so that only fields that are not null are retrieved when needed.</w:t>
       </w:r>
     </w:p>
+    <w:p>
+      <w:pPr>
+        <w:rPr>
+          <w:lang w:val="en-SE"/>
+        </w:rPr>
+      </w:pPr>
+    </w:p>
+    <w:p>
+      <w:pPr>
+        <w:rPr>
+          <w:lang w:val="en-SE"/>
+        </w:rPr>
+      </w:pPr>
+    </w:p>
+    <w:p>
+      <w:pPr>
+        <w:rPr>
+          <w:lang w:val="en-SE"/>
+        </w:rPr>
+      </w:pPr>
+    </w:p>
+    <w:p>
+      <w:pPr>
+        <w:rPr>
+          <w:lang w:val="en-SE"/>
+        </w:rPr>
+      </w:pPr>
+    </w:p>
+    <w:p>
+      <w:pPr>
+        <w:keepNext/>
+      </w:pPr>
+      <w:r>
+        <w:lastRenderedPageBreak/>
+        <w:drawing>
+          <wp:inline distT="0" distB="0" distL="0" distR="0" wp14:anchorId="357A22DE" wp14:editId="1182DAD9">
+            <wp:extent cx="5372100" cy="4233827"/>
+            <wp:effectExtent l="0" t="0" r="0" b="0"/>
+            <wp:docPr id="3" name="Picture 3" descr="Graphical user interface, text&#10;&#10;Description automatically generated"/>
+            <wp:cNvGraphicFramePr>
+              <a:graphicFrameLocks xmlns:a="http://schemas.openxmlformats.org/drawingml/2006/main" noChangeAspect="1"/>
+            </wp:cNvGraphicFramePr>
+            <a:graphic xmlns:a="http://schemas.openxmlformats.org/drawingml/2006/main">
+              <a:graphicData uri="http://schemas.openxmlformats.org/drawingml/2006/picture">
+                <pic:pic xmlns:pic="http://schemas.openxmlformats.org/drawingml/2006/picture">
+                  <pic:nvPicPr>
+                    <pic:cNvPr id="3" name="Picture 3" descr="Graphical user interface, text&#10;&#10;Description automatically generated"/>
+                    <pic:cNvPicPr/>
+                  </pic:nvPicPr>
+                  <pic:blipFill>
+                    <a:blip r:embed="rId12"/>
+                    <a:stretch>
+                      <a:fillRect/>
+                    </a:stretch>
+                  </pic:blipFill>
+                  <pic:spPr>
+                    <a:xfrm>
+                      <a:off x="0" y="0"/>
+                      <a:ext cx="5376902" cy="4237611"/>
+                    </a:xfrm>
+                    <a:prstGeom prst="rect">
+                      <a:avLst/>
+                    </a:prstGeom>
+                  </pic:spPr>
+                </pic:pic>
+              </a:graphicData>
+            </a:graphic>
+          </wp:inline>
+        </w:drawing>
+      </w:r>
+    </w:p>
+    <w:p>
+      <w:pPr>
+        <w:pStyle w:val="Caption"/>
+        <w:ind w:left="1440" w:firstLine="720"/>
+        <w:rPr>
+          <w:lang w:val="en-SE"/>
+        </w:rPr>
+      </w:pPr>
+      <w:r>
+        <w:t xml:space="preserve">Figure </w:t>
+      </w:r>
+      <w:r>
+        <w:fldChar w:fldCharType="begin"/>
+      </w:r>
+      <w:r>
+        <w:instrText xml:space="preserve"> SEQ Figure \* ARABIC </w:instrText>
+      </w:r>
+      <w:r>
+        <w:fldChar w:fldCharType="separate"/>
+      </w:r>
+      <w:r>
+        <w:rPr>
+          <w:noProof/>
+        </w:rPr>
+        <w:t>7</w:t>
+      </w:r>
+      <w:r>
+        <w:fldChar w:fldCharType="end"/>
+      </w:r>
+      <w:r>
+        <w:rPr>
+          <w:lang w:val="en-SE"/>
+        </w:rPr>
+        <w:t xml:space="preserve"> - Client and Query Builder class diagrams</w:t>
+      </w:r>
+    </w:p>
+    <w:p>
+      <w:pPr>
+        <w:rPr>
+          <w:lang w:val="en-SE"/>
+        </w:rPr>
+      </w:pPr>
+    </w:p>
+    <w:p>
+      <w:pPr>
+        <w:rPr>
+          <w:lang w:val="en-SE"/>
+        </w:rPr>
+      </w:pPr>
+      <w:r>
+        <w:rPr>
+          <w:i/>
+          <w:iCs/>
+          <w:lang w:val="en-SE"/>
+        </w:rPr>
+        <w:t>Figure 7</w:t>
+      </w:r>
+      <w:r>
+        <w:rPr>
+          <w:lang w:val="en-SE"/>
+        </w:rPr>
+        <w:t xml:space="preserve"> shows a query builder class that builds queries based on parameters to be sent to the DB server side for database operations and gets the response afterwards via the client class </w:t>
+      </w:r>
+      <w:r>
+        <w:rPr>
+          <w:b/>
+          <w:bCs/>
+          <w:lang w:val="en-SE"/>
+        </w:rPr>
+        <w:t>getResponse()</w:t>
+      </w:r>
+      <w:r>
+        <w:rPr>
+          <w:b/>
+          <w:bCs/>
+          <w:lang w:val="en-SE"/>
+        </w:rPr>
+        <w:t xml:space="preserve"> – returns json object</w:t>
+      </w:r>
+      <w:r>
+        <w:rPr>
+          <w:lang w:val="en-SE"/>
+        </w:rPr>
+        <w:t xml:space="preserve"> method. It is then parsed by a custom “</w:t>
+      </w:r>
+      <w:r>
+        <w:rPr>
+          <w:b/>
+          <w:bCs/>
+          <w:lang w:val="en-SE"/>
+        </w:rPr>
+        <w:t>JSONJavaParser</w:t>
+      </w:r>
+      <w:r>
+        <w:rPr>
+          <w:lang w:val="en-SE"/>
+        </w:rPr>
+        <w:t>” class using the GSON lib to its appropriate java object.</w:t>
+      </w:r>
+    </w:p>
+    <w:p>
+      <w:pPr>
+        <w:rPr>
+          <w:lang w:val="en-SE"/>
+        </w:rPr>
+      </w:pPr>
+    </w:p>
+    <w:p>
+      <w:pPr>
+        <w:rPr>
+          <w:lang w:val="en-SE"/>
+        </w:rPr>
+      </w:pPr>
+    </w:p>
+    <w:p>
+      <w:pPr>
+        <w:rPr>
+          <w:lang w:val="en-SE"/>
+        </w:rPr>
+      </w:pPr>
+    </w:p>
+    <w:p>
+      <w:pPr>
+        <w:keepNext/>
+      </w:pPr>
+      <w:r>
+        <w:rPr>
+          <w:lang w:val="en-SE"/>
+        </w:rPr>
+        <w:drawing>
+          <wp:inline distT="0" distB="0" distL="0" distR="0" wp14:anchorId="203EDAC8" wp14:editId="4E32AE8B">
+            <wp:extent cx="1941362" cy="1524000"/>
+            <wp:effectExtent l="0" t="0" r="1905" b="0"/>
+            <wp:docPr id="4" name="Picture 4" descr="Graphical user interface, text, application&#10;&#10;Description automatically generated"/>
+            <wp:cNvGraphicFramePr>
+              <a:graphicFrameLocks xmlns:a="http://schemas.openxmlformats.org/drawingml/2006/main" noChangeAspect="1"/>
+            </wp:cNvGraphicFramePr>
+            <a:graphic xmlns:a="http://schemas.openxmlformats.org/drawingml/2006/main">
+              <a:graphicData uri="http://schemas.openxmlformats.org/drawingml/2006/picture">
+                <pic:pic xmlns:pic="http://schemas.openxmlformats.org/drawingml/2006/picture">
+                  <pic:nvPicPr>
+                    <pic:cNvPr id="4" name="Picture 4" descr="Graphical user interface, text, application&#10;&#10;Description automatically generated"/>
+                    <pic:cNvPicPr/>
+                  </pic:nvPicPr>
+                  <pic:blipFill>
+                    <a:blip r:embed="rId13"/>
+                    <a:stretch>
+                      <a:fillRect/>
+                    </a:stretch>
+                  </pic:blipFill>
+                  <pic:spPr>
+                    <a:xfrm>
+                      <a:off x="0" y="0"/>
+                      <a:ext cx="1960225" cy="1538807"/>
+                    </a:xfrm>
+                    <a:prstGeom prst="rect">
+                      <a:avLst/>
+                    </a:prstGeom>
+                  </pic:spPr>
+                </pic:pic>
+              </a:graphicData>
+            </a:graphic>
+          </wp:inline>
+        </w:drawing>
+      </w:r>
+    </w:p>
+    <w:p>
+      <w:pPr>
+        <w:pStyle w:val="Caption"/>
+        <w:rPr>
+          <w:lang w:val="en-SE"/>
+        </w:rPr>
+      </w:pPr>
+      <w:r>
+        <w:t xml:space="preserve">Figure </w:t>
+      </w:r>
+      <w:r>
+        <w:fldChar w:fldCharType="begin"/>
+      </w:r>
+      <w:r>
+        <w:instrText xml:space="preserve"> SEQ Figure \* ARABIC </w:instrText>
+      </w:r>
+      <w:r>
+        <w:fldChar w:fldCharType="separate"/>
+      </w:r>
+      <w:r>
+        <w:rPr>
+          <w:noProof/>
+        </w:rPr>
+        <w:t>8</w:t>
+      </w:r>
+      <w:r>
+        <w:fldChar w:fldCharType="end"/>
+      </w:r>
+      <w:r>
+        <w:rPr>
+          <w:lang w:val="en-SE"/>
+        </w:rPr>
+        <w:t xml:space="preserve"> - JSONJavaParser class diagram</w:t>
+      </w:r>
+    </w:p>
+    <w:p>
+      <w:pPr>
+        <w:rPr>
+          <w:lang w:val="en-SE"/>
+        </w:rPr>
+      </w:pPr>
+    </w:p>
     <w:sectPr>
-      <w:footerReference w:type="default" r:id="rId13"/>
+      <w:footerReference w:type="default" r:id="rId14"/>
       <w:pgSz w:w="12240" w:h="15840"/>
       <w:pgMar w:top="1417" w:right="1417" w:bottom="1417" w:left="1417" w:header="720" w:footer="720" w:gutter="0"/>
       <w:cols w:space="720"/>
@@ -2874,10 +3158,6 @@
     </w:p>
   </w:footnote>
 </w:footnotes>
-</file>
-
-<file path=word/numbering.xml><?xml version="1.0" encoding="utf-8"?>
-<w:numbering xmlns:wpc="http://schemas.microsoft.com/office/word/2010/wordprocessingCanvas" xmlns:cx="http://schemas.microsoft.com/office/drawing/2014/chartex" xmlns:cx1="http://schemas.microsoft.com/office/drawing/2015/9/8/chartex" xmlns:cx2="http://schemas.microsoft.com/office/drawing/2015/10/21/chartex" xmlns:cx3="http://schemas.microsoft.com/office/drawing/2016/5/9/chartex" xmlns:cx4="http://schemas.microsoft.com/office/drawing/2016/5/10/chartex" xmlns:cx5="http://schemas.microsoft.com/office/drawing/2016/5/11/chartex" xmlns:cx6="http://schemas.microsoft.com/office/drawing/2016/5/12/chartex" xmlns:cx7="http://schemas.microsoft.com/office/drawing/2016/5/13/chartex" xmlns:cx8="http://schemas.microsoft.com/office/drawing/2016/5/14/chartex" xmlns:mc="http://schemas.openxmlformats.org/markup-compatibility/2006" xmlns:aink="http://schemas.microsoft.com/office/drawing/2016/ink" xmlns:am3d="http://schemas.microsoft.com/office/drawing/2017/model3d" xmlns:o="urn:schemas-microsoft-com:office:office" xmlns:r="http://schemas.openxmlformats.org/officeDocument/2006/relationships" xmlns:m="http://schemas.openxmlformats.org/officeDocument/2006/math" xmlns:v="urn:schemas-microsoft-com:vml" xmlns:wp14="http://schemas.microsoft.com/office/word/2010/wordprocessingDrawing" xmlns:wp="http://schemas.openxmlformats.org/drawingml/2006/wordprocessingDrawing" xmlns:w10="urn:schemas-microsoft-com:office:word" xmlns:w="http://schemas.openxmlformats.org/wordprocessingml/2006/main" xmlns:w14="http://schemas.microsoft.com/office/word/2010/wordml" xmlns:w15="http://schemas.microsoft.com/office/word/2012/wordml" xmlns:w16cex="http://schemas.microsoft.com/office/word/2018/wordml/cex" xmlns:w16cid="http://schemas.microsoft.com/office/word/2016/wordml/cid" xmlns:w16="http://schemas.microsoft.com/office/word/2018/wordml" xmlns:w16sdtdh="http://schemas.microsoft.com/office/word/2020/wordml/sdtdatahash" xmlns:w16se="http://schemas.microsoft.com/office/word/2015/wordml/symex" xmlns:wpg="http://schemas.microsoft.com/office/word/2010/wordprocessingGroup" xmlns:wpi="http://schemas.microsoft.com/office/word/2010/wordprocessingInk" xmlns:wne="http://schemas.microsoft.com/office/word/2006/wordml" xmlns:wps="http://schemas.microsoft.com/office/word/2010/wordprocessingShape" mc:Ignorable="w14 w15 w16se w16cid w16 w16cex w16sdtdh wp14"/>
 </file>
 
 <file path=word/styles.xml><?xml version="1.0" encoding="utf-8"?>

</xml_diff>

<commit_message>
design doc server b update 4
</commit_message>
<xml_diff>
--- a/Server + DB group/ProjectMeeting 2/Design_Document.docx
+++ b/Server + DB group/ProjectMeeting 2/Design_Document.docx
@@ -2800,9 +2800,9 @@
       <w:r>
         <w:lastRenderedPageBreak/>
         <w:drawing>
-          <wp:inline distT="0" distB="0" distL="0" distR="0" wp14:anchorId="357A22DE" wp14:editId="1182DAD9">
-            <wp:extent cx="5372100" cy="4233827"/>
-            <wp:effectExtent l="0" t="0" r="0" b="0"/>
+          <wp:inline distT="0" distB="0" distL="0" distR="0" wp14:anchorId="357A22DE" wp14:editId="735C9F11">
+            <wp:extent cx="4781550" cy="3768406"/>
+            <wp:effectExtent l="0" t="0" r="0" b="3810"/>
             <wp:docPr id="3" name="Picture 3" descr="Graphical user interface, text&#10;&#10;Description automatically generated"/>
             <wp:cNvGraphicFramePr>
               <a:graphicFrameLocks xmlns:a="http://schemas.openxmlformats.org/drawingml/2006/main" noChangeAspect="1"/>
@@ -2823,7 +2823,7 @@
                   <pic:spPr>
                     <a:xfrm>
                       <a:off x="0" y="0"/>
-                      <a:ext cx="5376902" cy="4237611"/>
+                      <a:ext cx="4794537" cy="3778641"/>
                     </a:xfrm>
                     <a:prstGeom prst="rect">
                       <a:avLst/>
@@ -3001,6 +3001,65 @@
           </wp:inline>
         </w:drawing>
       </w:r>
+      <w:r>
+        <w:rPr>
+          <w:lang w:val="en-SE"/>
+        </w:rPr>
+        <w:t xml:space="preserve">      </w:t>
+      </w:r>
+      <w:r>
+        <w:rPr>
+          <w:noProof/>
+        </w:rPr>
+        <w:drawing>
+          <wp:inline distT="0" distB="0" distL="0" distR="0" wp14:anchorId="247EF6F8" wp14:editId="0B611B2D">
+            <wp:extent cx="3790950" cy="1568228"/>
+            <wp:effectExtent l="0" t="0" r="0" b="0"/>
+            <wp:docPr id="8" name="Picture 8" descr="Diagram&#10;&#10;Description automatically generated with medium confidence"/>
+            <wp:cNvGraphicFramePr>
+              <a:graphicFrameLocks xmlns:a="http://schemas.openxmlformats.org/drawingml/2006/main" noChangeAspect="1"/>
+            </wp:cNvGraphicFramePr>
+            <a:graphic xmlns:a="http://schemas.openxmlformats.org/drawingml/2006/main">
+              <a:graphicData uri="http://schemas.openxmlformats.org/drawingml/2006/picture">
+                <pic:pic xmlns:pic="http://schemas.openxmlformats.org/drawingml/2006/picture">
+                  <pic:nvPicPr>
+                    <pic:cNvPr id="8" name="Picture 8" descr="Diagram&#10;&#10;Description automatically generated with medium confidence"/>
+                    <pic:cNvPicPr>
+                      <a:picLocks noChangeAspect="1" noChangeArrowheads="1"/>
+                    </pic:cNvPicPr>
+                  </pic:nvPicPr>
+                  <pic:blipFill>
+                    <a:blip r:embed="rId14">
+                      <a:extLst>
+                        <a:ext uri="{28A0092B-C50C-407E-A947-70E740481C1C}">
+                          <a14:useLocalDpi xmlns:a14="http://schemas.microsoft.com/office/drawing/2010/main" val="0"/>
+                        </a:ext>
+                      </a:extLst>
+                    </a:blip>
+                    <a:srcRect/>
+                    <a:stretch>
+                      <a:fillRect/>
+                    </a:stretch>
+                  </pic:blipFill>
+                  <pic:spPr bwMode="auto">
+                    <a:xfrm>
+                      <a:off x="0" y="0"/>
+                      <a:ext cx="3894486" cy="1611058"/>
+                    </a:xfrm>
+                    <a:prstGeom prst="rect">
+                      <a:avLst/>
+                    </a:prstGeom>
+                    <a:noFill/>
+                    <a:ln>
+                      <a:noFill/>
+                    </a:ln>
+                  </pic:spPr>
+                </pic:pic>
+              </a:graphicData>
+            </a:graphic>
+          </wp:inline>
+        </w:drawing>
+      </w:r>
     </w:p>
     <w:p>
       <w:pPr>
@@ -3034,7 +3093,55 @@
         <w:rPr>
           <w:lang w:val="en-SE"/>
         </w:rPr>
-        <w:t xml:space="preserve"> - JSONJavaParser class diagram</w:t>
+        <w:t xml:space="preserve"> - </w:t>
+      </w:r>
+      <w:r>
+        <w:rPr>
+          <w:lang w:val="en-SE"/>
+        </w:rPr>
+        <w:t>JSONJavaParser class diagram</w:t>
+      </w:r>
+      <w:r>
+        <w:t xml:space="preserve"> </w:t>
+      </w:r>
+      <w:r>
+        <w:rPr>
+          <w:lang w:val="en-SE"/>
+        </w:rPr>
+        <w:t xml:space="preserve">                      </w:t>
+      </w:r>
+      <w:r>
+        <w:t xml:space="preserve">Figure </w:t>
+      </w:r>
+      <w:r>
+        <w:fldChar w:fldCharType="begin"/>
+      </w:r>
+      <w:r>
+        <w:instrText xml:space="preserve"> SEQ Figure \* ARABIC </w:instrText>
+      </w:r>
+      <w:r>
+        <w:fldChar w:fldCharType="separate"/>
+      </w:r>
+      <w:r>
+        <w:rPr>
+          <w:noProof/>
+        </w:rPr>
+        <w:t>9</w:t>
+      </w:r>
+      <w:r>
+        <w:fldChar w:fldCharType="end"/>
+      </w:r>
+      <w:r>
+        <w:rPr>
+          <w:lang w:val="en-SE"/>
+        </w:rPr>
+        <w:t xml:space="preserve"> - </w:t>
+      </w:r>
+      <w:r>
+        <w:rPr>
+          <w:lang w:val="en-SE"/>
+        </w:rPr>
+        <w:t xml:space="preserve">Database tables                                                         </w:t>
       </w:r>
     </w:p>
     <w:p>
@@ -3045,7 +3152,7 @@
       </w:pPr>
     </w:p>
     <w:sectPr>
-      <w:footerReference w:type="default" r:id="rId14"/>
+      <w:footerReference w:type="default" r:id="rId15"/>
       <w:pgSz w:w="12240" w:h="15840"/>
       <w:pgMar w:top="1417" w:right="1417" w:bottom="1417" w:left="1417" w:header="720" w:footer="720" w:gutter="0"/>
       <w:cols w:space="720"/>

</xml_diff>